<commit_message>
antes de cambiar la estructura de gastos para los viajes
</commit_message>
<xml_diff>
--- a/dev_docs/transportes guerrero/TG - cotizacion.docx
+++ b/dev_docs/transportes guerrero/TG - cotizacion.docx
@@ -225,7 +225,7 @@
           <w:sz w:val="22"/>
           <w:szCs w:val="22"/>
         </w:rPr>
-        <w:t>Análisis de la operación del negocio.</w:t>
+        <w:t>Diagramas.</w:t>
       </w:r>
     </w:p>
     <w:p>
@@ -248,23 +248,53 @@
           <w:sz w:val="22"/>
           <w:szCs w:val="22"/>
         </w:rPr>
-        <w:t xml:space="preserve">Diseño de interfaces </w:t>
-      </w:r>
-      <w:r>
-        <w:rPr>
-          <w:rFonts w:ascii="Arial" w:hAnsi="Arial" w:cs="Arial"/>
-          <w:sz w:val="22"/>
-          <w:szCs w:val="22"/>
-        </w:rPr>
-        <w:t>principales</w:t>
-      </w:r>
-      <w:r>
-        <w:rPr>
-          <w:rFonts w:ascii="Arial" w:hAnsi="Arial" w:cs="Arial"/>
-          <w:sz w:val="22"/>
-          <w:szCs w:val="22"/>
-        </w:rPr>
-        <w:t>.</w:t>
+        <w:t>Documentación de Requisitos o necesidades.</w:t>
+      </w:r>
+    </w:p>
+    <w:p>
+      <w:pPr>
+        <w:pStyle w:val="Prrafodelista"/>
+        <w:numPr>
+          <w:ilvl w:val="0"/>
+          <w:numId w:val="13"/>
+        </w:numPr>
+        <w:ind w:left="284"/>
+        <w:rPr>
+          <w:rFonts w:ascii="Arial" w:hAnsi="Arial" w:cs="Arial"/>
+          <w:sz w:val="22"/>
+          <w:szCs w:val="22"/>
+        </w:rPr>
+      </w:pPr>
+      <w:r>
+        <w:rPr>
+          <w:rFonts w:ascii="Arial" w:hAnsi="Arial" w:cs="Arial"/>
+          <w:sz w:val="22"/>
+          <w:szCs w:val="22"/>
+        </w:rPr>
+        <w:t>Diseño de interfaces</w:t>
+      </w:r>
+    </w:p>
+    <w:p>
+      <w:pPr>
+        <w:pStyle w:val="Prrafodelista"/>
+        <w:numPr>
+          <w:ilvl w:val="0"/>
+          <w:numId w:val="13"/>
+        </w:numPr>
+        <w:ind w:left="284"/>
+        <w:rPr>
+          <w:rFonts w:ascii="Arial" w:hAnsi="Arial" w:cs="Arial"/>
+          <w:sz w:val="22"/>
+          <w:szCs w:val="22"/>
+        </w:rPr>
+      </w:pPr>
+      <w:r>
+        <w:rPr>
+          <w:rFonts w:ascii="Arial" w:hAnsi="Arial" w:cs="Arial"/>
+          <w:sz w:val="22"/>
+          <w:szCs w:val="22"/>
+        </w:rPr>
+        <w:t>Planeación de entregas</w:t>
       </w:r>
     </w:p>
     <w:p>
@@ -343,15 +373,8 @@
           <w:szCs w:val="22"/>
         </w:rPr>
       </w:pPr>
-    </w:p>
-    <w:p>
-      <w:pPr>
-        <w:rPr>
-          <w:rFonts w:ascii="Arial" w:hAnsi="Arial" w:cs="Arial"/>
-          <w:sz w:val="22"/>
-          <w:szCs w:val="22"/>
-        </w:rPr>
-      </w:pPr>
+      <w:bookmarkStart w:id="0" w:name="_GoBack"/>
+      <w:bookmarkEnd w:id="0"/>
     </w:p>
     <w:tbl>
       <w:tblPr>
@@ -671,15 +694,7 @@
           <w:sz w:val="22"/>
           <w:szCs w:val="22"/>
         </w:rPr>
-        <w:t>la caja del tráiler</w:t>
-      </w:r>
-      <w:r>
-        <w:rPr>
-          <w:rFonts w:ascii="Arial" w:hAnsi="Arial" w:cs="Arial"/>
-          <w:sz w:val="22"/>
-          <w:szCs w:val="22"/>
-        </w:rPr>
-        <w:t xml:space="preserve"> </w:t>
+        <w:t xml:space="preserve">la caja del tráiler </w:t>
       </w:r>
       <w:r>
         <w:rPr>
@@ -735,17 +750,7 @@
           <w:sz w:val="22"/>
           <w:szCs w:val="22"/>
         </w:rPr>
-        <w:t>Trail</w:t>
-      </w:r>
-      <w:bookmarkStart w:id="0" w:name="_GoBack"/>
-      <w:bookmarkEnd w:id="0"/>
-      <w:r>
-        <w:rPr>
-          <w:rFonts w:ascii="Arial" w:hAnsi="Arial" w:cs="Arial"/>
-          <w:sz w:val="22"/>
-          <w:szCs w:val="22"/>
-        </w:rPr>
-        <w:t>ers</w:t>
+        <w:t>Trailers</w:t>
       </w:r>
       <w:proofErr w:type="spellEnd"/>
       <w:r>
@@ -836,6 +841,182 @@
         </w:rPr>
       </w:pPr>
     </w:p>
+    <w:tbl>
+      <w:tblPr>
+        <w:tblStyle w:val="Tablaconcuadrcula"/>
+        <w:tblW w:w="0" w:type="auto"/>
+        <w:tblBorders>
+          <w:top w:val="none" w:sz="0" w:space="0" w:color="auto"/>
+          <w:left w:val="none" w:sz="0" w:space="0" w:color="auto"/>
+          <w:bottom w:val="none" w:sz="0" w:space="0" w:color="auto"/>
+          <w:right w:val="none" w:sz="0" w:space="0" w:color="auto"/>
+          <w:insideH w:val="none" w:sz="0" w:space="0" w:color="auto"/>
+          <w:insideV w:val="none" w:sz="0" w:space="0" w:color="auto"/>
+        </w:tblBorders>
+        <w:shd w:val="clear" w:color="auto" w:fill="8DB3E2" w:themeFill="text2" w:themeFillTint="66"/>
+        <w:tblLook w:val="04A0" w:firstRow="1" w:lastRow="0" w:firstColumn="1" w:lastColumn="0" w:noHBand="0" w:noVBand="1"/>
+      </w:tblPr>
+      <w:tblGrid>
+        <w:gridCol w:w="8046"/>
+        <w:gridCol w:w="1788"/>
+      </w:tblGrid>
+      <w:tr>
+        <w:tc>
+          <w:tcPr>
+            <w:tcW w:w="8046" w:type="dxa"/>
+            <w:shd w:val="clear" w:color="auto" w:fill="8DB3E2" w:themeFill="text2" w:themeFillTint="66"/>
+          </w:tcPr>
+          <w:p>
+            <w:pPr>
+              <w:rPr>
+                <w:rFonts w:ascii="Arial" w:hAnsi="Arial" w:cs="Arial"/>
+                <w:sz w:val="22"/>
+                <w:szCs w:val="22"/>
+              </w:rPr>
+            </w:pPr>
+            <w:r>
+              <w:rPr>
+                <w:rFonts w:ascii="Arial" w:hAnsi="Arial" w:cs="Arial"/>
+                <w:b/>
+                <w:color w:val="FFFFFF" w:themeColor="background1"/>
+                <w:sz w:val="28"/>
+                <w:szCs w:val="28"/>
+              </w:rPr>
+              <w:t>Gestión del proyecto</w:t>
+            </w:r>
+          </w:p>
+        </w:tc>
+        <w:tc>
+          <w:tcPr>
+            <w:tcW w:w="1788" w:type="dxa"/>
+            <w:shd w:val="clear" w:color="auto" w:fill="8DB3E2" w:themeFill="text2" w:themeFillTint="66"/>
+          </w:tcPr>
+          <w:p>
+            <w:pPr>
+              <w:rPr>
+                <w:rFonts w:ascii="Arial" w:hAnsi="Arial" w:cs="Arial"/>
+                <w:sz w:val="22"/>
+                <w:szCs w:val="22"/>
+              </w:rPr>
+            </w:pPr>
+          </w:p>
+        </w:tc>
+      </w:tr>
+    </w:tbl>
+    <w:p>
+      <w:pPr>
+        <w:pStyle w:val="Prrafodelista"/>
+        <w:numPr>
+          <w:ilvl w:val="0"/>
+          <w:numId w:val="13"/>
+        </w:numPr>
+        <w:ind w:left="284"/>
+        <w:rPr>
+          <w:rFonts w:ascii="Arial" w:hAnsi="Arial" w:cs="Arial"/>
+          <w:sz w:val="22"/>
+          <w:szCs w:val="22"/>
+        </w:rPr>
+      </w:pPr>
+      <w:r>
+        <w:rPr>
+          <w:rFonts w:ascii="Arial" w:hAnsi="Arial" w:cs="Arial"/>
+          <w:sz w:val="22"/>
+          <w:szCs w:val="22"/>
+        </w:rPr>
+        <w:t>Grá</w:t>
+      </w:r>
+      <w:r>
+        <w:rPr>
+          <w:rFonts w:ascii="Arial" w:hAnsi="Arial" w:cs="Arial"/>
+          <w:sz w:val="22"/>
+          <w:szCs w:val="22"/>
+        </w:rPr>
+        <w:t>ficas de avance diario</w:t>
+      </w:r>
+      <w:r>
+        <w:rPr>
+          <w:rFonts w:ascii="Arial" w:hAnsi="Arial" w:cs="Arial"/>
+          <w:sz w:val="22"/>
+          <w:szCs w:val="22"/>
+        </w:rPr>
+        <w:t>.</w:t>
+      </w:r>
+      <w:r>
+        <w:rPr>
+          <w:rFonts w:ascii="Arial" w:hAnsi="Arial" w:cs="Arial"/>
+          <w:sz w:val="22"/>
+          <w:szCs w:val="22"/>
+        </w:rPr>
+        <w:tab/>
+      </w:r>
+      <w:r>
+        <w:rPr>
+          <w:rFonts w:ascii="Arial" w:hAnsi="Arial" w:cs="Arial"/>
+          <w:sz w:val="22"/>
+          <w:szCs w:val="22"/>
+        </w:rPr>
+        <w:tab/>
+      </w:r>
+      <w:r>
+        <w:rPr>
+          <w:rFonts w:ascii="Arial" w:hAnsi="Arial" w:cs="Arial"/>
+          <w:sz w:val="22"/>
+          <w:szCs w:val="22"/>
+        </w:rPr>
+        <w:tab/>
+      </w:r>
+      <w:r>
+        <w:rPr>
+          <w:rFonts w:ascii="Arial" w:hAnsi="Arial" w:cs="Arial"/>
+          <w:sz w:val="22"/>
+          <w:szCs w:val="22"/>
+        </w:rPr>
+        <w:tab/>
+      </w:r>
+      <w:r>
+        <w:rPr>
+          <w:rFonts w:ascii="Arial" w:hAnsi="Arial" w:cs="Arial"/>
+          <w:sz w:val="22"/>
+          <w:szCs w:val="22"/>
+        </w:rPr>
+        <w:tab/>
+      </w:r>
+      <w:r>
+        <w:rPr>
+          <w:rFonts w:ascii="Arial" w:hAnsi="Arial" w:cs="Arial"/>
+          <w:sz w:val="22"/>
+          <w:szCs w:val="22"/>
+        </w:rPr>
+        <w:tab/>
+      </w:r>
+      <w:r>
+        <w:rPr>
+          <w:rFonts w:ascii="Arial" w:hAnsi="Arial" w:cs="Arial"/>
+          <w:sz w:val="22"/>
+          <w:szCs w:val="22"/>
+        </w:rPr>
+        <w:tab/>
+        <w:t xml:space="preserve">                  $490.00</w:t>
+      </w:r>
+    </w:p>
+    <w:p>
+      <w:pPr>
+        <w:rPr>
+          <w:rFonts w:ascii="Arial" w:hAnsi="Arial" w:cs="Arial"/>
+          <w:sz w:val="22"/>
+          <w:szCs w:val="22"/>
+        </w:rPr>
+      </w:pPr>
+    </w:p>
+    <w:p>
+      <w:pPr>
+        <w:rPr>
+          <w:rFonts w:ascii="Arial" w:hAnsi="Arial" w:cs="Arial"/>
+          <w:sz w:val="22"/>
+          <w:szCs w:val="22"/>
+        </w:rPr>
+      </w:pPr>
+    </w:p>
     <w:p>
       <w:pPr>
         <w:shd w:val="clear" w:color="auto" w:fill="8DB3E2" w:themeFill="text2" w:themeFillTint="66"/>
@@ -937,6 +1118,14 @@
           <w:szCs w:val="22"/>
         </w:rPr>
       </w:pPr>
+      <w:r>
+        <w:rPr>
+          <w:rFonts w:ascii="Arial" w:hAnsi="Arial" w:cs="Arial"/>
+          <w:sz w:val="22"/>
+          <w:szCs w:val="22"/>
+        </w:rPr>
+        <w:t xml:space="preserve"> </w:t>
+      </w:r>
     </w:p>
     <w:tbl>
       <w:tblPr>
@@ -983,15 +1172,6 @@
     </w:tbl>
     <w:p>
       <w:pPr>
-        <w:rPr>
-          <w:rFonts w:ascii="Arial" w:hAnsi="Arial" w:cs="Arial"/>
-          <w:sz w:val="22"/>
-          <w:szCs w:val="22"/>
-        </w:rPr>
-      </w:pPr>
-    </w:p>
-    <w:p>
-      <w:pPr>
         <w:pStyle w:val="Prrafodelista"/>
         <w:ind w:left="360"/>
         <w:rPr>
@@ -1005,7 +1185,7 @@
       <w:tblPr>
         <w:tblStyle w:val="Tablaconcuadrcula"/>
         <w:tblW w:w="0" w:type="auto"/>
-        <w:tblInd w:w="4644" w:type="dxa"/>
+        <w:tblInd w:w="4904" w:type="dxa"/>
         <w:tblBorders>
           <w:top w:val="none" w:sz="0" w:space="0" w:color="auto"/>
           <w:left w:val="none" w:sz="0" w:space="0" w:color="auto"/>
@@ -1018,9 +1198,12 @@
       </w:tblPr>
       <w:tblGrid>
         <w:gridCol w:w="1701"/>
-        <w:gridCol w:w="3119"/>
+        <w:gridCol w:w="3284"/>
       </w:tblGrid>
       <w:tr>
+        <w:trPr>
+          <w:trHeight w:val="314"/>
+        </w:trPr>
         <w:tc>
           <w:tcPr>
             <w:tcW w:w="1701" w:type="dxa"/>
@@ -1045,7 +1228,7 @@
                 <w:sz w:val="22"/>
                 <w:szCs w:val="22"/>
               </w:rPr>
-              <w:t>Entrega</w:t>
+              <w:t>Total</w:t>
             </w:r>
             <w:r>
               <w:rPr>
@@ -1061,7 +1244,7 @@
         </w:tc>
         <w:tc>
           <w:tcPr>
-            <w:tcW w:w="3119" w:type="dxa"/>
+            <w:tcW w:w="3284" w:type="dxa"/>
             <w:shd w:val="clear" w:color="auto" w:fill="F2F2F2" w:themeFill="background1" w:themeFillShade="F2"/>
           </w:tcPr>
           <w:p>
@@ -1079,31 +1262,7 @@
                 <w:sz w:val="22"/>
                 <w:szCs w:val="22"/>
               </w:rPr>
-              <w:t>14</w:t>
-            </w:r>
-            <w:r>
-              <w:rPr>
-                <w:rFonts w:ascii="Arial" w:hAnsi="Arial" w:cs="Arial"/>
-                <w:sz w:val="22"/>
-                <w:szCs w:val="22"/>
-              </w:rPr>
-              <w:t xml:space="preserve"> dí</w:t>
-            </w:r>
-            <w:r>
-              <w:rPr>
-                <w:rFonts w:ascii="Arial" w:hAnsi="Arial" w:cs="Arial"/>
-                <w:sz w:val="22"/>
-                <w:szCs w:val="22"/>
-              </w:rPr>
-              <w:t>as</w:t>
-            </w:r>
-            <w:r>
-              <w:rPr>
-                <w:rFonts w:ascii="Arial" w:hAnsi="Arial" w:cs="Arial"/>
-                <w:sz w:val="22"/>
-                <w:szCs w:val="22"/>
-              </w:rPr>
-              <w:t xml:space="preserve"> hábiles.</w:t>
+              <w:t>.</w:t>
             </w:r>
             <w:r>
               <w:rPr>
@@ -1127,7 +1286,23 @@
                 <w:sz w:val="22"/>
                 <w:szCs w:val="22"/>
               </w:rPr>
-              <w:t>,0</w:t>
+              <w:t>,49</w:t>
+            </w:r>
+            <w:r>
+              <w:rPr>
+                <w:rFonts w:ascii="Arial" w:hAnsi="Arial" w:cs="Arial"/>
+                <w:sz w:val="22"/>
+                <w:szCs w:val="22"/>
+              </w:rPr>
+              <w:t>0</w:t>
+            </w:r>
+            <w:r>
+              <w:rPr>
+                <w:rFonts w:ascii="Arial" w:hAnsi="Arial" w:cs="Arial"/>
+                <w:sz w:val="22"/>
+                <w:szCs w:val="22"/>
+              </w:rPr>
+              <w:t>.</w:t>
             </w:r>
             <w:r>
               <w:rPr>
@@ -1137,14 +1312,6 @@
               </w:rPr>
               <w:t>00</w:t>
             </w:r>
-            <w:r>
-              <w:rPr>
-                <w:rFonts w:ascii="Arial" w:hAnsi="Arial" w:cs="Arial"/>
-                <w:sz w:val="22"/>
-                <w:szCs w:val="22"/>
-              </w:rPr>
-              <w:t>.</w:t>
-            </w:r>
           </w:p>
         </w:tc>
       </w:tr>
@@ -1157,6 +1324,87 @@
           <w:szCs w:val="22"/>
         </w:rPr>
       </w:pPr>
+    </w:p>
+    <w:p>
+      <w:pPr>
+        <w:rPr>
+          <w:rFonts w:ascii="Arial" w:hAnsi="Arial" w:cs="Arial"/>
+          <w:sz w:val="22"/>
+          <w:szCs w:val="22"/>
+        </w:rPr>
+      </w:pPr>
+      <w:r>
+        <w:rPr>
+          <w:rFonts w:ascii="Arial" w:hAnsi="Arial" w:cs="Arial"/>
+          <w:sz w:val="22"/>
+          <w:szCs w:val="22"/>
+        </w:rPr>
+        <w:t xml:space="preserve">Entrega en 14 </w:t>
+      </w:r>
+      <w:proofErr w:type="spellStart"/>
+      <w:r>
+        <w:rPr>
+          <w:rFonts w:ascii="Arial" w:hAnsi="Arial" w:cs="Arial"/>
+          <w:sz w:val="22"/>
+          <w:szCs w:val="22"/>
+        </w:rPr>
+        <w:t>dias</w:t>
+      </w:r>
+      <w:proofErr w:type="spellEnd"/>
+      <w:r>
+        <w:rPr>
+          <w:rFonts w:ascii="Arial" w:hAnsi="Arial" w:cs="Arial"/>
+          <w:sz w:val="22"/>
+          <w:szCs w:val="22"/>
+        </w:rPr>
+        <w:t xml:space="preserve"> hábiles, los </w:t>
+      </w:r>
+      <w:proofErr w:type="spellStart"/>
+      <w:r>
+        <w:rPr>
+          <w:rFonts w:ascii="Arial" w:hAnsi="Arial" w:cs="Arial"/>
+          <w:sz w:val="22"/>
+          <w:szCs w:val="22"/>
+        </w:rPr>
+        <w:t>sabados</w:t>
+      </w:r>
+      <w:proofErr w:type="spellEnd"/>
+      <w:r>
+        <w:rPr>
+          <w:rFonts w:ascii="Arial" w:hAnsi="Arial" w:cs="Arial"/>
+          <w:sz w:val="22"/>
+          <w:szCs w:val="22"/>
+        </w:rPr>
+        <w:t xml:space="preserve"> se cuentan como medio </w:t>
+      </w:r>
+      <w:proofErr w:type="spellStart"/>
+      <w:r>
+        <w:rPr>
+          <w:rFonts w:ascii="Arial" w:hAnsi="Arial" w:cs="Arial"/>
+          <w:sz w:val="22"/>
+          <w:szCs w:val="22"/>
+        </w:rPr>
+        <w:t>dia</w:t>
+      </w:r>
+      <w:proofErr w:type="spellEnd"/>
+      <w:r>
+        <w:rPr>
+          <w:rFonts w:ascii="Arial" w:hAnsi="Arial" w:cs="Arial"/>
+          <w:sz w:val="22"/>
+          <w:szCs w:val="22"/>
+        </w:rPr>
+        <w:t xml:space="preserve">, el domingo es </w:t>
+      </w:r>
+      <w:proofErr w:type="spellStart"/>
+      <w:r>
+        <w:rPr>
+          <w:rFonts w:ascii="Arial" w:hAnsi="Arial" w:cs="Arial"/>
+          <w:sz w:val="22"/>
+          <w:szCs w:val="22"/>
+        </w:rPr>
+        <w:t>inabil</w:t>
+      </w:r>
+      <w:proofErr w:type="spellEnd"/>
     </w:p>
     <w:p>
       <w:pPr>
@@ -4768,7 +5016,7 @@
 </file>
 
 <file path=customXml/itemProps1.xml><?xml version="1.0" encoding="utf-8"?>
-<ds:datastoreItem xmlns:ds="http://schemas.openxmlformats.org/officeDocument/2006/customXml" ds:itemID="{9F255C10-60A6-4B70-8167-8B9AEEED8C9B}">
+<ds:datastoreItem xmlns:ds="http://schemas.openxmlformats.org/officeDocument/2006/customXml" ds:itemID="{0800F397-BE16-4C87-A0A3-85A4E860ADA9}">
   <ds:schemaRefs>
     <ds:schemaRef ds:uri="http://schemas.openxmlformats.org/officeDocument/2006/bibliography"/>
   </ds:schemaRefs>

</xml_diff>

<commit_message>
cambios en estructura de gastos ya puedes registrar gastos del vehiculo
</commit_message>
<xml_diff>
--- a/dev_docs/transportes guerrero/TG - cotizacion.docx
+++ b/dev_docs/transportes guerrero/TG - cotizacion.docx
@@ -373,8 +373,6 @@
           <w:szCs w:val="22"/>
         </w:rPr>
       </w:pPr>
-      <w:bookmarkStart w:id="0" w:name="_GoBack"/>
-      <w:bookmarkEnd w:id="0"/>
     </w:p>
     <w:tbl>
       <w:tblPr>
@@ -417,7 +415,39 @@
                 <w:sz w:val="28"/>
                 <w:szCs w:val="28"/>
               </w:rPr>
-              <w:t>Sistema</w:t>
+              <w:t>Entrega 1</w:t>
+            </w:r>
+            <w:r>
+              <w:rPr>
+                <w:rFonts w:ascii="Arial" w:hAnsi="Arial" w:cs="Arial"/>
+                <w:b/>
+                <w:color w:val="FFFFFF" w:themeColor="background1"/>
+                <w:sz w:val="28"/>
+                <w:szCs w:val="28"/>
+              </w:rPr>
+              <w:t xml:space="preserve"> (14 </w:t>
+            </w:r>
+            <w:proofErr w:type="spellStart"/>
+            <w:r>
+              <w:rPr>
+                <w:rFonts w:ascii="Arial" w:hAnsi="Arial" w:cs="Arial"/>
+                <w:b/>
+                <w:color w:val="FFFFFF" w:themeColor="background1"/>
+                <w:sz w:val="28"/>
+                <w:szCs w:val="28"/>
+              </w:rPr>
+              <w:t>dh</w:t>
+            </w:r>
+            <w:proofErr w:type="spellEnd"/>
+            <w:r>
+              <w:rPr>
+                <w:rFonts w:ascii="Arial" w:hAnsi="Arial" w:cs="Arial"/>
+                <w:b/>
+                <w:color w:val="FFFFFF" w:themeColor="background1"/>
+                <w:sz w:val="28"/>
+                <w:szCs w:val="28"/>
+              </w:rPr>
+              <w:t>)</w:t>
             </w:r>
           </w:p>
         </w:tc>
@@ -568,7 +598,15 @@
           <w:sz w:val="22"/>
           <w:szCs w:val="22"/>
         </w:rPr>
-        <w:t>Pantalla para registro de viajes y gastos relacionados</w:t>
+        <w:t>R</w:t>
+      </w:r>
+      <w:r>
+        <w:rPr>
+          <w:rFonts w:ascii="Arial" w:hAnsi="Arial" w:cs="Arial"/>
+          <w:sz w:val="22"/>
+          <w:szCs w:val="22"/>
+        </w:rPr>
+        <w:t>egistro de viajes y gastos relacionados</w:t>
       </w:r>
       <w:r>
         <w:rPr>
@@ -639,7 +677,33 @@
           <w:sz w:val="22"/>
           <w:szCs w:val="22"/>
         </w:rPr>
-        <w:t xml:space="preserve">el tráiler </w:t>
+        <w:t>el tráiler</w:t>
+      </w:r>
+      <w:r>
+        <w:rPr>
+          <w:rFonts w:ascii="Arial" w:hAnsi="Arial" w:cs="Arial"/>
+          <w:sz w:val="22"/>
+          <w:szCs w:val="22"/>
+        </w:rPr>
+        <w:t xml:space="preserve"> y consumo de </w:t>
+      </w:r>
+      <w:proofErr w:type="spellStart"/>
+      <w:r>
+        <w:rPr>
+          <w:rFonts w:ascii="Arial" w:hAnsi="Arial" w:cs="Arial"/>
+          <w:sz w:val="22"/>
+          <w:szCs w:val="22"/>
+        </w:rPr>
+        <w:t>diesel</w:t>
+      </w:r>
+      <w:proofErr w:type="spellEnd"/>
+      <w:r>
+        <w:rPr>
+          <w:rFonts w:ascii="Arial" w:hAnsi="Arial" w:cs="Arial"/>
+          <w:sz w:val="22"/>
+          <w:szCs w:val="22"/>
+        </w:rPr>
+        <w:t xml:space="preserve"> </w:t>
       </w:r>
       <w:r>
         <w:rPr>
@@ -823,15 +887,6 @@
         </w:tc>
       </w:tr>
     </w:tbl>
-    <w:p>
-      <w:pPr>
-        <w:rPr>
-          <w:rFonts w:ascii="Arial" w:hAnsi="Arial" w:cs="Arial"/>
-          <w:sz w:val="22"/>
-          <w:szCs w:val="22"/>
-        </w:rPr>
-      </w:pPr>
-    </w:p>
     <w:p>
       <w:pPr>
         <w:rPr>
@@ -882,7 +937,69 @@
                 <w:sz w:val="28"/>
                 <w:szCs w:val="28"/>
               </w:rPr>
-              <w:t>Gestión del proyecto</w:t>
+              <w:t>Entrega 2</w:t>
+            </w:r>
+            <w:r>
+              <w:rPr>
+                <w:rFonts w:ascii="Arial" w:hAnsi="Arial" w:cs="Arial"/>
+                <w:b/>
+                <w:color w:val="FFFFFF" w:themeColor="background1"/>
+                <w:sz w:val="28"/>
+                <w:szCs w:val="28"/>
+              </w:rPr>
+              <w:t xml:space="preserve"> </w:t>
+            </w:r>
+            <w:r>
+              <w:rPr>
+                <w:rFonts w:ascii="Arial" w:hAnsi="Arial" w:cs="Arial"/>
+                <w:b/>
+                <w:color w:val="FFFFFF" w:themeColor="background1"/>
+                <w:sz w:val="28"/>
+                <w:szCs w:val="28"/>
+              </w:rPr>
+              <w:t>(</w:t>
+            </w:r>
+            <w:r>
+              <w:rPr>
+                <w:rFonts w:ascii="Arial" w:hAnsi="Arial" w:cs="Arial"/>
+                <w:b/>
+                <w:color w:val="FFFFFF" w:themeColor="background1"/>
+                <w:sz w:val="28"/>
+                <w:szCs w:val="28"/>
+              </w:rPr>
+              <w:t>7</w:t>
+            </w:r>
+            <w:r>
+              <w:rPr>
+                <w:rFonts w:ascii="Arial" w:hAnsi="Arial" w:cs="Arial"/>
+                <w:b/>
+                <w:color w:val="FFFFFF" w:themeColor="background1"/>
+                <w:sz w:val="28"/>
+                <w:szCs w:val="28"/>
+              </w:rPr>
+              <w:t xml:space="preserve"> </w:t>
+            </w:r>
+            <w:proofErr w:type="spellStart"/>
+            <w:r>
+              <w:rPr>
+                <w:rFonts w:ascii="Arial" w:hAnsi="Arial" w:cs="Arial"/>
+                <w:b/>
+                <w:color w:val="FFFFFF" w:themeColor="background1"/>
+                <w:sz w:val="28"/>
+                <w:szCs w:val="28"/>
+              </w:rPr>
+              <w:t>dh</w:t>
+            </w:r>
+            <w:proofErr w:type="spellEnd"/>
+            <w:r>
+              <w:rPr>
+                <w:rFonts w:ascii="Arial" w:hAnsi="Arial" w:cs="Arial"/>
+                <w:b/>
+                <w:color w:val="FFFFFF" w:themeColor="background1"/>
+                <w:sz w:val="28"/>
+                <w:szCs w:val="28"/>
+              </w:rPr>
+              <w:t>)</w:t>
             </w:r>
           </w:p>
         </w:tc>
@@ -905,10 +1022,19 @@
     </w:tbl>
     <w:p>
       <w:pPr>
+        <w:rPr>
+          <w:rFonts w:ascii="Arial" w:hAnsi="Arial" w:cs="Arial"/>
+          <w:sz w:val="22"/>
+          <w:szCs w:val="22"/>
+        </w:rPr>
+      </w:pPr>
+    </w:p>
+    <w:p>
+      <w:pPr>
         <w:pStyle w:val="Prrafodelista"/>
         <w:numPr>
           <w:ilvl w:val="0"/>
-          <w:numId w:val="13"/>
+          <w:numId w:val="12"/>
         </w:numPr>
         <w:ind w:left="284"/>
         <w:rPr>
@@ -923,209 +1049,41 @@
           <w:sz w:val="22"/>
           <w:szCs w:val="22"/>
         </w:rPr>
-        <w:t>Grá</w:t>
-      </w:r>
-      <w:r>
-        <w:rPr>
-          <w:rFonts w:ascii="Arial" w:hAnsi="Arial" w:cs="Arial"/>
-          <w:sz w:val="22"/>
-          <w:szCs w:val="22"/>
-        </w:rPr>
-        <w:t>ficas de avance diario</w:t>
-      </w:r>
-      <w:r>
-        <w:rPr>
-          <w:rFonts w:ascii="Arial" w:hAnsi="Arial" w:cs="Arial"/>
-          <w:sz w:val="22"/>
-          <w:szCs w:val="22"/>
-        </w:rPr>
-        <w:t>.</w:t>
-      </w:r>
-      <w:r>
-        <w:rPr>
-          <w:rFonts w:ascii="Arial" w:hAnsi="Arial" w:cs="Arial"/>
-          <w:sz w:val="22"/>
-          <w:szCs w:val="22"/>
-        </w:rPr>
-        <w:tab/>
-      </w:r>
-      <w:r>
-        <w:rPr>
-          <w:rFonts w:ascii="Arial" w:hAnsi="Arial" w:cs="Arial"/>
-          <w:sz w:val="22"/>
-          <w:szCs w:val="22"/>
-        </w:rPr>
-        <w:tab/>
-      </w:r>
-      <w:r>
-        <w:rPr>
-          <w:rFonts w:ascii="Arial" w:hAnsi="Arial" w:cs="Arial"/>
-          <w:sz w:val="22"/>
-          <w:szCs w:val="22"/>
-        </w:rPr>
-        <w:tab/>
-      </w:r>
-      <w:r>
-        <w:rPr>
-          <w:rFonts w:ascii="Arial" w:hAnsi="Arial" w:cs="Arial"/>
-          <w:sz w:val="22"/>
-          <w:szCs w:val="22"/>
-        </w:rPr>
-        <w:tab/>
-      </w:r>
-      <w:r>
-        <w:rPr>
-          <w:rFonts w:ascii="Arial" w:hAnsi="Arial" w:cs="Arial"/>
-          <w:sz w:val="22"/>
-          <w:szCs w:val="22"/>
-        </w:rPr>
-        <w:tab/>
-      </w:r>
-      <w:r>
-        <w:rPr>
-          <w:rFonts w:ascii="Arial" w:hAnsi="Arial" w:cs="Arial"/>
-          <w:sz w:val="22"/>
-          <w:szCs w:val="22"/>
-        </w:rPr>
-        <w:tab/>
-      </w:r>
-      <w:r>
-        <w:rPr>
-          <w:rFonts w:ascii="Arial" w:hAnsi="Arial" w:cs="Arial"/>
-          <w:sz w:val="22"/>
-          <w:szCs w:val="22"/>
-        </w:rPr>
-        <w:tab/>
-        <w:t xml:space="preserve">                  $490.00</w:t>
-      </w:r>
-    </w:p>
-    <w:p>
-      <w:pPr>
-        <w:rPr>
-          <w:rFonts w:ascii="Arial" w:hAnsi="Arial" w:cs="Arial"/>
-          <w:sz w:val="22"/>
-          <w:szCs w:val="22"/>
-        </w:rPr>
-      </w:pPr>
-    </w:p>
-    <w:p>
-      <w:pPr>
-        <w:rPr>
-          <w:rFonts w:ascii="Arial" w:hAnsi="Arial" w:cs="Arial"/>
-          <w:sz w:val="22"/>
-          <w:szCs w:val="22"/>
-        </w:rPr>
-      </w:pPr>
-    </w:p>
-    <w:p>
-      <w:pPr>
-        <w:shd w:val="clear" w:color="auto" w:fill="8DB3E2" w:themeFill="text2" w:themeFillTint="66"/>
-        <w:rPr>
-          <w:rFonts w:ascii="Arial" w:hAnsi="Arial" w:cs="Arial"/>
-          <w:b/>
-          <w:color w:val="FFFFFF" w:themeColor="background1"/>
-          <w:sz w:val="28"/>
-          <w:szCs w:val="28"/>
-        </w:rPr>
-      </w:pPr>
-      <w:r>
-        <w:rPr>
-          <w:rFonts w:ascii="Arial" w:hAnsi="Arial" w:cs="Arial"/>
-          <w:b/>
-          <w:color w:val="FFFFFF" w:themeColor="background1"/>
-          <w:sz w:val="28"/>
-          <w:szCs w:val="28"/>
-        </w:rPr>
-        <w:t>Administración web</w:t>
-      </w:r>
-    </w:p>
-    <w:p>
-      <w:pPr>
-        <w:rPr>
-          <w:rFonts w:ascii="Arial" w:hAnsi="Arial" w:cs="Arial"/>
-          <w:sz w:val="22"/>
-          <w:szCs w:val="22"/>
-        </w:rPr>
-      </w:pPr>
+        <w:t>Registro de gastos generales.</w:t>
+      </w:r>
     </w:p>
     <w:p>
       <w:pPr>
         <w:pStyle w:val="Prrafodelista"/>
         <w:numPr>
           <w:ilvl w:val="0"/>
-          <w:numId w:val="10"/>
+          <w:numId w:val="12"/>
         </w:numPr>
-        <w:rPr>
-          <w:rFonts w:ascii="Arial" w:hAnsi="Arial" w:cs="Arial"/>
-          <w:sz w:val="22"/>
-          <w:szCs w:val="22"/>
-        </w:rPr>
-      </w:pPr>
-      <w:r>
-        <w:rPr>
-          <w:rFonts w:ascii="Arial" w:hAnsi="Arial" w:cs="Arial"/>
-          <w:sz w:val="22"/>
-          <w:szCs w:val="22"/>
-        </w:rPr>
-        <w:t xml:space="preserve">Registro de dominio, </w:t>
-      </w:r>
-      <w:proofErr w:type="spellStart"/>
-      <w:r>
-        <w:rPr>
-          <w:rFonts w:ascii="Arial" w:hAnsi="Arial" w:cs="Arial"/>
-          <w:sz w:val="22"/>
-          <w:szCs w:val="22"/>
-        </w:rPr>
-        <w:t>hosting</w:t>
-      </w:r>
-      <w:proofErr w:type="spellEnd"/>
-      <w:r>
-        <w:rPr>
-          <w:rFonts w:ascii="Arial" w:hAnsi="Arial" w:cs="Arial"/>
-          <w:sz w:val="22"/>
-          <w:szCs w:val="22"/>
-        </w:rPr>
-        <w:t xml:space="preserve"> y configuración.</w:t>
-      </w:r>
-    </w:p>
-    <w:p>
-      <w:pPr>
-        <w:pStyle w:val="Prrafodelista"/>
-        <w:numPr>
-          <w:ilvl w:val="0"/>
-          <w:numId w:val="10"/>
-        </w:numPr>
-        <w:rPr>
-          <w:rFonts w:ascii="Arial" w:hAnsi="Arial" w:cs="Arial"/>
-          <w:sz w:val="22"/>
-          <w:szCs w:val="22"/>
-        </w:rPr>
-      </w:pPr>
-      <w:r>
-        <w:rPr>
-          <w:rFonts w:ascii="Arial" w:hAnsi="Arial" w:cs="Arial"/>
-          <w:sz w:val="22"/>
-          <w:szCs w:val="22"/>
-        </w:rPr>
-        <w:t>Instalación del sistema</w:t>
-      </w:r>
-    </w:p>
-    <w:p>
-      <w:pPr>
-        <w:rPr>
-          <w:rFonts w:ascii="Arial" w:hAnsi="Arial" w:cs="Arial"/>
-          <w:sz w:val="22"/>
-          <w:szCs w:val="22"/>
-        </w:rPr>
-      </w:pPr>
-      <w:r>
-        <w:rPr>
-          <w:rFonts w:ascii="Arial" w:hAnsi="Arial" w:cs="Arial"/>
-          <w:sz w:val="22"/>
-          <w:szCs w:val="22"/>
-        </w:rPr>
-        <w:t xml:space="preserve"> </w:t>
-      </w:r>
+        <w:ind w:left="284"/>
+        <w:rPr>
+          <w:rFonts w:ascii="Arial" w:hAnsi="Arial" w:cs="Arial"/>
+          <w:sz w:val="22"/>
+          <w:szCs w:val="22"/>
+        </w:rPr>
+      </w:pPr>
+      <w:r>
+        <w:rPr>
+          <w:rFonts w:ascii="Arial" w:hAnsi="Arial" w:cs="Arial"/>
+          <w:sz w:val="22"/>
+          <w:szCs w:val="22"/>
+        </w:rPr>
+        <w:t>Registro de gastos relacionados con vehículos y con vehículos en viaje</w:t>
+      </w:r>
+    </w:p>
+    <w:p>
+      <w:pPr>
+        <w:ind w:firstLine="360"/>
+        <w:rPr>
+          <w:rFonts w:ascii="Arial" w:hAnsi="Arial" w:cs="Arial"/>
+          <w:sz w:val="22"/>
+          <w:szCs w:val="22"/>
+        </w:rPr>
+      </w:pPr>
     </w:p>
     <w:tbl>
       <w:tblPr>
@@ -1164,7 +1122,15 @@
                 <w:sz w:val="22"/>
                 <w:szCs w:val="22"/>
               </w:rPr>
-              <w:t>$ 500.00</w:t>
+              <w:t>$ 2,5</w:t>
+            </w:r>
+            <w:r>
+              <w:rPr>
+                <w:rFonts w:ascii="Arial" w:hAnsi="Arial" w:cs="Arial"/>
+                <w:sz w:val="22"/>
+                <w:szCs w:val="22"/>
+              </w:rPr>
+              <w:t>00.00</w:t>
             </w:r>
           </w:p>
         </w:tc>
@@ -1172,8 +1138,524 @@
     </w:tbl>
     <w:p>
       <w:pPr>
+        <w:rPr>
+          <w:rFonts w:ascii="Arial" w:hAnsi="Arial" w:cs="Arial"/>
+          <w:sz w:val="22"/>
+          <w:szCs w:val="22"/>
+        </w:rPr>
+      </w:pPr>
+    </w:p>
+    <w:p>
+      <w:pPr>
+        <w:rPr>
+          <w:rFonts w:ascii="Arial" w:hAnsi="Arial" w:cs="Arial"/>
+          <w:sz w:val="22"/>
+          <w:szCs w:val="22"/>
+        </w:rPr>
+      </w:pPr>
+    </w:p>
+    <w:tbl>
+      <w:tblPr>
+        <w:tblStyle w:val="Tablaconcuadrcula"/>
+        <w:tblW w:w="0" w:type="auto"/>
+        <w:tblBorders>
+          <w:top w:val="none" w:sz="0" w:space="0" w:color="auto"/>
+          <w:left w:val="none" w:sz="0" w:space="0" w:color="auto"/>
+          <w:bottom w:val="none" w:sz="0" w:space="0" w:color="auto"/>
+          <w:right w:val="none" w:sz="0" w:space="0" w:color="auto"/>
+          <w:insideH w:val="none" w:sz="0" w:space="0" w:color="auto"/>
+          <w:insideV w:val="none" w:sz="0" w:space="0" w:color="auto"/>
+        </w:tblBorders>
+        <w:shd w:val="clear" w:color="auto" w:fill="8DB3E2" w:themeFill="text2" w:themeFillTint="66"/>
+        <w:tblLook w:val="04A0" w:firstRow="1" w:lastRow="0" w:firstColumn="1" w:lastColumn="0" w:noHBand="0" w:noVBand="1"/>
+      </w:tblPr>
+      <w:tblGrid>
+        <w:gridCol w:w="8046"/>
+        <w:gridCol w:w="1788"/>
+      </w:tblGrid>
+      <w:tr>
+        <w:tc>
+          <w:tcPr>
+            <w:tcW w:w="8046" w:type="dxa"/>
+            <w:shd w:val="clear" w:color="auto" w:fill="8DB3E2" w:themeFill="text2" w:themeFillTint="66"/>
+          </w:tcPr>
+          <w:p>
+            <w:pPr>
+              <w:rPr>
+                <w:rFonts w:ascii="Arial" w:hAnsi="Arial" w:cs="Arial"/>
+                <w:sz w:val="22"/>
+                <w:szCs w:val="22"/>
+              </w:rPr>
+            </w:pPr>
+            <w:r>
+              <w:rPr>
+                <w:rFonts w:ascii="Arial" w:hAnsi="Arial" w:cs="Arial"/>
+                <w:b/>
+                <w:color w:val="FFFFFF" w:themeColor="background1"/>
+                <w:sz w:val="28"/>
+                <w:szCs w:val="28"/>
+              </w:rPr>
+              <w:t>Gestión del proyecto</w:t>
+            </w:r>
+          </w:p>
+        </w:tc>
+        <w:tc>
+          <w:tcPr>
+            <w:tcW w:w="1788" w:type="dxa"/>
+            <w:shd w:val="clear" w:color="auto" w:fill="8DB3E2" w:themeFill="text2" w:themeFillTint="66"/>
+          </w:tcPr>
+          <w:p>
+            <w:pPr>
+              <w:rPr>
+                <w:rFonts w:ascii="Arial" w:hAnsi="Arial" w:cs="Arial"/>
+                <w:sz w:val="22"/>
+                <w:szCs w:val="22"/>
+              </w:rPr>
+            </w:pPr>
+          </w:p>
+        </w:tc>
+      </w:tr>
+    </w:tbl>
+    <w:p>
+      <w:pPr>
         <w:pStyle w:val="Prrafodelista"/>
-        <w:ind w:left="360"/>
+        <w:numPr>
+          <w:ilvl w:val="0"/>
+          <w:numId w:val="13"/>
+        </w:numPr>
+        <w:ind w:left="284"/>
+        <w:rPr>
+          <w:rFonts w:ascii="Arial" w:hAnsi="Arial" w:cs="Arial"/>
+          <w:strike/>
+          <w:sz w:val="22"/>
+          <w:szCs w:val="22"/>
+        </w:rPr>
+      </w:pPr>
+      <w:r>
+        <w:rPr>
+          <w:rFonts w:ascii="Arial" w:hAnsi="Arial" w:cs="Arial"/>
+          <w:strike/>
+          <w:sz w:val="22"/>
+          <w:szCs w:val="22"/>
+        </w:rPr>
+        <w:t>Grá</w:t>
+      </w:r>
+      <w:r>
+        <w:rPr>
+          <w:rFonts w:ascii="Arial" w:hAnsi="Arial" w:cs="Arial"/>
+          <w:strike/>
+          <w:sz w:val="22"/>
+          <w:szCs w:val="22"/>
+        </w:rPr>
+        <w:t>ficas de avance diario</w:t>
+      </w:r>
+      <w:r>
+        <w:rPr>
+          <w:rFonts w:ascii="Arial" w:hAnsi="Arial" w:cs="Arial"/>
+          <w:strike/>
+          <w:sz w:val="22"/>
+          <w:szCs w:val="22"/>
+        </w:rPr>
+        <w:t xml:space="preserve"> contra estimado</w:t>
+      </w:r>
+      <w:r>
+        <w:rPr>
+          <w:rFonts w:ascii="Arial" w:hAnsi="Arial" w:cs="Arial"/>
+          <w:strike/>
+          <w:sz w:val="22"/>
+          <w:szCs w:val="22"/>
+        </w:rPr>
+        <w:t>.</w:t>
+      </w:r>
+      <w:r>
+        <w:rPr>
+          <w:rFonts w:ascii="Arial" w:hAnsi="Arial" w:cs="Arial"/>
+          <w:strike/>
+          <w:sz w:val="22"/>
+          <w:szCs w:val="22"/>
+        </w:rPr>
+        <w:t xml:space="preserve">          </w:t>
+      </w:r>
+      <w:r>
+        <w:rPr>
+          <w:rFonts w:ascii="Arial" w:hAnsi="Arial" w:cs="Arial"/>
+          <w:strike/>
+          <w:sz w:val="22"/>
+          <w:szCs w:val="22"/>
+        </w:rPr>
+        <w:tab/>
+      </w:r>
+      <w:r>
+        <w:rPr>
+          <w:rFonts w:ascii="Arial" w:hAnsi="Arial" w:cs="Arial"/>
+          <w:strike/>
+          <w:sz w:val="22"/>
+          <w:szCs w:val="22"/>
+        </w:rPr>
+        <w:tab/>
+      </w:r>
+      <w:r>
+        <w:rPr>
+          <w:rFonts w:ascii="Arial" w:hAnsi="Arial" w:cs="Arial"/>
+          <w:strike/>
+          <w:sz w:val="22"/>
+          <w:szCs w:val="22"/>
+        </w:rPr>
+        <w:tab/>
+      </w:r>
+      <w:r>
+        <w:rPr>
+          <w:rFonts w:ascii="Arial" w:hAnsi="Arial" w:cs="Arial"/>
+          <w:strike/>
+          <w:sz w:val="22"/>
+          <w:szCs w:val="22"/>
+        </w:rPr>
+        <w:tab/>
+        <w:t xml:space="preserve">                  $490.00</w:t>
+      </w:r>
+    </w:p>
+    <w:p>
+      <w:pPr>
+        <w:pStyle w:val="Prrafodelista"/>
+        <w:numPr>
+          <w:ilvl w:val="0"/>
+          <w:numId w:val="13"/>
+        </w:numPr>
+        <w:ind w:left="284"/>
+        <w:rPr>
+          <w:rFonts w:ascii="Arial" w:hAnsi="Arial" w:cs="Arial"/>
+          <w:strike/>
+          <w:sz w:val="22"/>
+          <w:szCs w:val="22"/>
+        </w:rPr>
+      </w:pPr>
+      <w:r>
+        <w:rPr>
+          <w:rFonts w:ascii="Arial" w:hAnsi="Arial" w:cs="Arial"/>
+          <w:strike/>
+          <w:sz w:val="22"/>
+          <w:szCs w:val="22"/>
+        </w:rPr>
+        <w:t>Pruebas de software</w:t>
+      </w:r>
+      <w:r>
+        <w:rPr>
+          <w:rFonts w:ascii="Arial" w:hAnsi="Arial" w:cs="Arial"/>
+          <w:strike/>
+          <w:sz w:val="22"/>
+          <w:szCs w:val="22"/>
+        </w:rPr>
+        <w:tab/>
+      </w:r>
+      <w:r>
+        <w:rPr>
+          <w:rFonts w:ascii="Arial" w:hAnsi="Arial" w:cs="Arial"/>
+          <w:strike/>
+          <w:sz w:val="22"/>
+          <w:szCs w:val="22"/>
+        </w:rPr>
+        <w:tab/>
+      </w:r>
+      <w:r>
+        <w:rPr>
+          <w:rFonts w:ascii="Arial" w:hAnsi="Arial" w:cs="Arial"/>
+          <w:strike/>
+          <w:sz w:val="22"/>
+          <w:szCs w:val="22"/>
+        </w:rPr>
+        <w:tab/>
+      </w:r>
+      <w:r>
+        <w:rPr>
+          <w:rFonts w:ascii="Arial" w:hAnsi="Arial" w:cs="Arial"/>
+          <w:strike/>
+          <w:sz w:val="22"/>
+          <w:szCs w:val="22"/>
+        </w:rPr>
+        <w:tab/>
+      </w:r>
+      <w:r>
+        <w:rPr>
+          <w:rFonts w:ascii="Arial" w:hAnsi="Arial" w:cs="Arial"/>
+          <w:strike/>
+          <w:sz w:val="22"/>
+          <w:szCs w:val="22"/>
+        </w:rPr>
+        <w:tab/>
+      </w:r>
+      <w:r>
+        <w:rPr>
+          <w:rFonts w:ascii="Arial" w:hAnsi="Arial" w:cs="Arial"/>
+          <w:strike/>
+          <w:sz w:val="22"/>
+          <w:szCs w:val="22"/>
+        </w:rPr>
+        <w:tab/>
+      </w:r>
+      <w:r>
+        <w:rPr>
+          <w:rFonts w:ascii="Arial" w:hAnsi="Arial" w:cs="Arial"/>
+          <w:strike/>
+          <w:sz w:val="22"/>
+          <w:szCs w:val="22"/>
+        </w:rPr>
+        <w:tab/>
+      </w:r>
+      <w:r>
+        <w:rPr>
+          <w:rFonts w:ascii="Arial" w:hAnsi="Arial" w:cs="Arial"/>
+          <w:strike/>
+          <w:sz w:val="22"/>
+          <w:szCs w:val="22"/>
+        </w:rPr>
+        <w:tab/>
+      </w:r>
+      <w:r>
+        <w:rPr>
+          <w:rFonts w:ascii="Arial" w:hAnsi="Arial" w:cs="Arial"/>
+          <w:strike/>
+          <w:sz w:val="22"/>
+          <w:szCs w:val="22"/>
+        </w:rPr>
+        <w:tab/>
+      </w:r>
+      <w:r>
+        <w:rPr>
+          <w:rFonts w:ascii="Arial" w:hAnsi="Arial" w:cs="Arial"/>
+          <w:strike/>
+          <w:sz w:val="22"/>
+          <w:szCs w:val="22"/>
+        </w:rPr>
+        <w:tab/>
+        <w:t>$0.0</w:t>
+      </w:r>
+    </w:p>
+    <w:p>
+      <w:pPr>
+        <w:pStyle w:val="Prrafodelista"/>
+        <w:numPr>
+          <w:ilvl w:val="0"/>
+          <w:numId w:val="13"/>
+        </w:numPr>
+        <w:ind w:left="284"/>
+        <w:rPr>
+          <w:rFonts w:ascii="Arial" w:hAnsi="Arial" w:cs="Arial"/>
+          <w:sz w:val="22"/>
+          <w:szCs w:val="22"/>
+        </w:rPr>
+      </w:pPr>
+      <w:r>
+        <w:rPr>
+          <w:rFonts w:ascii="Arial" w:hAnsi="Arial" w:cs="Arial"/>
+          <w:sz w:val="22"/>
+          <w:szCs w:val="22"/>
+        </w:rPr>
+        <w:t>Código fuente versionado</w:t>
+      </w:r>
+      <w:r>
+        <w:rPr>
+          <w:rFonts w:ascii="Arial" w:hAnsi="Arial" w:cs="Arial"/>
+          <w:sz w:val="22"/>
+          <w:szCs w:val="22"/>
+        </w:rPr>
+        <w:t xml:space="preserve"> (en </w:t>
+      </w:r>
+      <w:proofErr w:type="spellStart"/>
+      <w:r>
+        <w:rPr>
+          <w:rFonts w:ascii="Arial" w:hAnsi="Arial" w:cs="Arial"/>
+          <w:sz w:val="22"/>
+          <w:szCs w:val="22"/>
+        </w:rPr>
+        <w:t>github</w:t>
+      </w:r>
+      <w:proofErr w:type="spellEnd"/>
+      <w:r>
+        <w:rPr>
+          <w:rFonts w:ascii="Arial" w:hAnsi="Arial" w:cs="Arial"/>
+          <w:sz w:val="22"/>
+          <w:szCs w:val="22"/>
+        </w:rPr>
+        <w:t>)</w:t>
+      </w:r>
+      <w:r>
+        <w:rPr>
+          <w:rFonts w:ascii="Arial" w:hAnsi="Arial" w:cs="Arial"/>
+          <w:sz w:val="22"/>
+          <w:szCs w:val="22"/>
+        </w:rPr>
+        <w:t xml:space="preserve">, y marcado en cada entrega                    </w:t>
+      </w:r>
+      <w:r>
+        <w:rPr>
+          <w:rFonts w:ascii="Arial" w:hAnsi="Arial" w:cs="Arial"/>
+          <w:sz w:val="22"/>
+          <w:szCs w:val="22"/>
+        </w:rPr>
+        <w:t xml:space="preserve">                 </w:t>
+      </w:r>
+      <w:r>
+        <w:rPr>
+          <w:rFonts w:ascii="Arial" w:hAnsi="Arial" w:cs="Arial"/>
+          <w:sz w:val="22"/>
+          <w:szCs w:val="22"/>
+        </w:rPr>
+        <w:t>$90.00</w:t>
+      </w:r>
+    </w:p>
+    <w:p>
+      <w:pPr>
+        <w:rPr>
+          <w:rFonts w:ascii="Arial" w:hAnsi="Arial" w:cs="Arial"/>
+          <w:sz w:val="22"/>
+          <w:szCs w:val="22"/>
+        </w:rPr>
+      </w:pPr>
+    </w:p>
+    <w:p>
+      <w:pPr>
+        <w:rPr>
+          <w:rFonts w:ascii="Arial" w:hAnsi="Arial" w:cs="Arial"/>
+          <w:sz w:val="22"/>
+          <w:szCs w:val="22"/>
+        </w:rPr>
+      </w:pPr>
+    </w:p>
+    <w:p>
+      <w:pPr>
+        <w:rPr>
+          <w:rFonts w:ascii="Arial" w:hAnsi="Arial" w:cs="Arial"/>
+          <w:sz w:val="22"/>
+          <w:szCs w:val="22"/>
+        </w:rPr>
+      </w:pPr>
+      <w:bookmarkStart w:id="0" w:name="_GoBack"/>
+      <w:bookmarkEnd w:id="0"/>
+    </w:p>
+    <w:p>
+      <w:pPr>
+        <w:shd w:val="clear" w:color="auto" w:fill="8DB3E2" w:themeFill="text2" w:themeFillTint="66"/>
+        <w:rPr>
+          <w:rFonts w:ascii="Arial" w:hAnsi="Arial" w:cs="Arial"/>
+          <w:b/>
+          <w:color w:val="FFFFFF" w:themeColor="background1"/>
+          <w:sz w:val="28"/>
+          <w:szCs w:val="28"/>
+        </w:rPr>
+      </w:pPr>
+      <w:r>
+        <w:rPr>
+          <w:rFonts w:ascii="Arial" w:hAnsi="Arial" w:cs="Arial"/>
+          <w:b/>
+          <w:color w:val="FFFFFF" w:themeColor="background1"/>
+          <w:sz w:val="28"/>
+          <w:szCs w:val="28"/>
+        </w:rPr>
+        <w:t>Administración web</w:t>
+      </w:r>
+    </w:p>
+    <w:p>
+      <w:pPr>
+        <w:rPr>
+          <w:rFonts w:ascii="Arial" w:hAnsi="Arial" w:cs="Arial"/>
+          <w:sz w:val="22"/>
+          <w:szCs w:val="22"/>
+        </w:rPr>
+      </w:pPr>
+    </w:p>
+    <w:p>
+      <w:pPr>
+        <w:pStyle w:val="Prrafodelista"/>
+        <w:numPr>
+          <w:ilvl w:val="0"/>
+          <w:numId w:val="10"/>
+        </w:numPr>
+        <w:rPr>
+          <w:rFonts w:ascii="Arial" w:hAnsi="Arial" w:cs="Arial"/>
+          <w:strike/>
+          <w:sz w:val="22"/>
+          <w:szCs w:val="22"/>
+        </w:rPr>
+      </w:pPr>
+      <w:r>
+        <w:rPr>
+          <w:rFonts w:ascii="Arial" w:hAnsi="Arial" w:cs="Arial"/>
+          <w:strike/>
+          <w:sz w:val="22"/>
+          <w:szCs w:val="22"/>
+        </w:rPr>
+        <w:t xml:space="preserve">Registro de dominio, </w:t>
+      </w:r>
+      <w:proofErr w:type="spellStart"/>
+      <w:r>
+        <w:rPr>
+          <w:rFonts w:ascii="Arial" w:hAnsi="Arial" w:cs="Arial"/>
+          <w:strike/>
+          <w:sz w:val="22"/>
+          <w:szCs w:val="22"/>
+        </w:rPr>
+        <w:t>hosting</w:t>
+      </w:r>
+      <w:proofErr w:type="spellEnd"/>
+      <w:r>
+        <w:rPr>
+          <w:rFonts w:ascii="Arial" w:hAnsi="Arial" w:cs="Arial"/>
+          <w:strike/>
+          <w:sz w:val="22"/>
+          <w:szCs w:val="22"/>
+        </w:rPr>
+        <w:t>,</w:t>
+      </w:r>
+      <w:r>
+        <w:rPr>
+          <w:rFonts w:ascii="Arial" w:hAnsi="Arial" w:cs="Arial"/>
+          <w:strike/>
+          <w:sz w:val="22"/>
+          <w:szCs w:val="22"/>
+        </w:rPr>
+        <w:t xml:space="preserve"> configuración</w:t>
+      </w:r>
+      <w:r>
+        <w:rPr>
+          <w:rFonts w:ascii="Arial" w:hAnsi="Arial" w:cs="Arial"/>
+          <w:strike/>
+          <w:sz w:val="22"/>
+          <w:szCs w:val="22"/>
+        </w:rPr>
+        <w:t xml:space="preserve"> e instalación del sistema</w:t>
+      </w:r>
+      <w:r>
+        <w:rPr>
+          <w:rFonts w:ascii="Arial" w:hAnsi="Arial" w:cs="Arial"/>
+          <w:strike/>
+          <w:sz w:val="22"/>
+          <w:szCs w:val="22"/>
+        </w:rPr>
+        <w:t>.</w:t>
+      </w:r>
+      <w:r>
+        <w:rPr>
+          <w:rFonts w:ascii="Arial" w:hAnsi="Arial" w:cs="Arial"/>
+          <w:strike/>
+          <w:sz w:val="22"/>
+          <w:szCs w:val="22"/>
+        </w:rPr>
+        <w:tab/>
+      </w:r>
+      <w:r>
+        <w:rPr>
+          <w:rFonts w:ascii="Arial" w:hAnsi="Arial" w:cs="Arial"/>
+          <w:strike/>
+          <w:sz w:val="22"/>
+          <w:szCs w:val="22"/>
+        </w:rPr>
+        <w:tab/>
+        <w:t xml:space="preserve">      $500.00</w:t>
+      </w:r>
+    </w:p>
+    <w:p>
+      <w:pPr>
+        <w:pStyle w:val="Prrafodelista"/>
         <w:rPr>
           <w:rFonts w:ascii="Arial" w:hAnsi="Arial" w:cs="Arial"/>
           <w:sz w:val="22"/>
@@ -1278,7 +1760,7 @@
                 <w:sz w:val="22"/>
                 <w:szCs w:val="22"/>
               </w:rPr>
-              <w:t>7</w:t>
+              <w:t>9,</w:t>
             </w:r>
             <w:r>
               <w:rPr>
@@ -1286,7 +1768,7 @@
                 <w:sz w:val="22"/>
                 <w:szCs w:val="22"/>
               </w:rPr>
-              <w:t>,49</w:t>
+              <w:t>0</w:t>
             </w:r>
             <w:r>
               <w:rPr>
@@ -1294,7 +1776,7 @@
                 <w:sz w:val="22"/>
                 <w:szCs w:val="22"/>
               </w:rPr>
-              <w:t>0</w:t>
+              <w:t>90</w:t>
             </w:r>
             <w:r>
               <w:rPr>
@@ -1333,78 +1815,141 @@
           <w:szCs w:val="22"/>
         </w:rPr>
       </w:pPr>
-      <w:r>
-        <w:rPr>
-          <w:rFonts w:ascii="Arial" w:hAnsi="Arial" w:cs="Arial"/>
-          <w:sz w:val="22"/>
-          <w:szCs w:val="22"/>
-        </w:rPr>
-        <w:t xml:space="preserve">Entrega en 14 </w:t>
-      </w:r>
-      <w:proofErr w:type="spellStart"/>
-      <w:r>
-        <w:rPr>
-          <w:rFonts w:ascii="Arial" w:hAnsi="Arial" w:cs="Arial"/>
-          <w:sz w:val="22"/>
-          <w:szCs w:val="22"/>
-        </w:rPr>
-        <w:t>dias</w:t>
-      </w:r>
-      <w:proofErr w:type="spellEnd"/>
-      <w:r>
-        <w:rPr>
-          <w:rFonts w:ascii="Arial" w:hAnsi="Arial" w:cs="Arial"/>
-          <w:sz w:val="22"/>
-          <w:szCs w:val="22"/>
-        </w:rPr>
-        <w:t xml:space="preserve"> hábiles, los </w:t>
-      </w:r>
-      <w:proofErr w:type="spellStart"/>
-      <w:r>
-        <w:rPr>
-          <w:rFonts w:ascii="Arial" w:hAnsi="Arial" w:cs="Arial"/>
-          <w:sz w:val="22"/>
-          <w:szCs w:val="22"/>
-        </w:rPr>
-        <w:t>sabados</w:t>
-      </w:r>
-      <w:proofErr w:type="spellEnd"/>
-      <w:r>
-        <w:rPr>
-          <w:rFonts w:ascii="Arial" w:hAnsi="Arial" w:cs="Arial"/>
-          <w:sz w:val="22"/>
-          <w:szCs w:val="22"/>
-        </w:rPr>
-        <w:t xml:space="preserve"> se cuentan como medio </w:t>
-      </w:r>
-      <w:proofErr w:type="spellStart"/>
-      <w:r>
-        <w:rPr>
-          <w:rFonts w:ascii="Arial" w:hAnsi="Arial" w:cs="Arial"/>
-          <w:sz w:val="22"/>
-          <w:szCs w:val="22"/>
-        </w:rPr>
-        <w:t>dia</w:t>
-      </w:r>
-      <w:proofErr w:type="spellEnd"/>
-      <w:r>
-        <w:rPr>
-          <w:rFonts w:ascii="Arial" w:hAnsi="Arial" w:cs="Arial"/>
-          <w:sz w:val="22"/>
-          <w:szCs w:val="22"/>
-        </w:rPr>
-        <w:t xml:space="preserve">, el domingo es </w:t>
-      </w:r>
-      <w:proofErr w:type="spellStart"/>
-      <w:r>
-        <w:rPr>
-          <w:rFonts w:ascii="Arial" w:hAnsi="Arial" w:cs="Arial"/>
-          <w:sz w:val="22"/>
-          <w:szCs w:val="22"/>
-        </w:rPr>
-        <w:t>inabil</w:t>
-      </w:r>
-      <w:proofErr w:type="spellEnd"/>
+    </w:p>
+    <w:p>
+      <w:pPr>
+        <w:rPr>
+          <w:rFonts w:ascii="Arial" w:hAnsi="Arial" w:cs="Arial"/>
+          <w:sz w:val="22"/>
+          <w:szCs w:val="22"/>
+        </w:rPr>
+      </w:pPr>
+    </w:p>
+    <w:p>
+      <w:pPr>
+        <w:rPr>
+          <w:rFonts w:ascii="Arial" w:hAnsi="Arial" w:cs="Arial"/>
+          <w:sz w:val="22"/>
+          <w:szCs w:val="22"/>
+        </w:rPr>
+      </w:pPr>
+    </w:p>
+    <w:p>
+      <w:pPr>
+        <w:rPr>
+          <w:rFonts w:ascii="Arial" w:hAnsi="Arial" w:cs="Arial"/>
+          <w:sz w:val="22"/>
+          <w:szCs w:val="22"/>
+        </w:rPr>
+      </w:pPr>
+    </w:p>
+    <w:p>
+      <w:pPr>
+        <w:rPr>
+          <w:rFonts w:ascii="Arial" w:hAnsi="Arial" w:cs="Arial"/>
+          <w:sz w:val="22"/>
+          <w:szCs w:val="22"/>
+        </w:rPr>
+      </w:pPr>
+    </w:p>
+    <w:p>
+      <w:pPr>
+        <w:rPr>
+          <w:rFonts w:ascii="Arial" w:hAnsi="Arial" w:cs="Arial"/>
+          <w:sz w:val="22"/>
+          <w:szCs w:val="22"/>
+        </w:rPr>
+      </w:pPr>
+    </w:p>
+    <w:p>
+      <w:pPr>
+        <w:rPr>
+          <w:rFonts w:ascii="Arial" w:hAnsi="Arial" w:cs="Arial"/>
+          <w:sz w:val="22"/>
+          <w:szCs w:val="22"/>
+        </w:rPr>
+      </w:pPr>
+    </w:p>
+    <w:p>
+      <w:pPr>
+        <w:rPr>
+          <w:rFonts w:ascii="Arial" w:hAnsi="Arial" w:cs="Arial"/>
+          <w:sz w:val="22"/>
+          <w:szCs w:val="22"/>
+        </w:rPr>
+      </w:pPr>
+    </w:p>
+    <w:p>
+      <w:pPr>
+        <w:rPr>
+          <w:rFonts w:ascii="Arial" w:hAnsi="Arial" w:cs="Arial"/>
+          <w:sz w:val="22"/>
+          <w:szCs w:val="22"/>
+        </w:rPr>
+      </w:pPr>
+    </w:p>
+    <w:p>
+      <w:pPr>
+        <w:rPr>
+          <w:rFonts w:ascii="Arial" w:hAnsi="Arial" w:cs="Arial"/>
+          <w:sz w:val="22"/>
+          <w:szCs w:val="22"/>
+        </w:rPr>
+      </w:pPr>
+    </w:p>
+    <w:p>
+      <w:pPr>
+        <w:rPr>
+          <w:rFonts w:ascii="Arial" w:hAnsi="Arial" w:cs="Arial"/>
+          <w:sz w:val="22"/>
+          <w:szCs w:val="22"/>
+        </w:rPr>
+      </w:pPr>
+    </w:p>
+    <w:p>
+      <w:pPr>
+        <w:rPr>
+          <w:rFonts w:ascii="Arial" w:hAnsi="Arial" w:cs="Arial"/>
+          <w:sz w:val="22"/>
+          <w:szCs w:val="22"/>
+        </w:rPr>
+      </w:pPr>
+    </w:p>
+    <w:p>
+      <w:pPr>
+        <w:rPr>
+          <w:rFonts w:ascii="Arial" w:hAnsi="Arial" w:cs="Arial"/>
+          <w:sz w:val="22"/>
+          <w:szCs w:val="22"/>
+        </w:rPr>
+      </w:pPr>
+    </w:p>
+    <w:p>
+      <w:pPr>
+        <w:rPr>
+          <w:rFonts w:ascii="Arial" w:hAnsi="Arial" w:cs="Arial"/>
+          <w:sz w:val="22"/>
+          <w:szCs w:val="22"/>
+        </w:rPr>
+      </w:pPr>
+    </w:p>
+    <w:p>
+      <w:pPr>
+        <w:rPr>
+          <w:rFonts w:ascii="Arial" w:hAnsi="Arial" w:cs="Arial"/>
+          <w:sz w:val="22"/>
+          <w:szCs w:val="22"/>
+        </w:rPr>
+      </w:pPr>
+    </w:p>
+    <w:p>
+      <w:pPr>
+        <w:rPr>
+          <w:rFonts w:ascii="Arial" w:hAnsi="Arial" w:cs="Arial"/>
+          <w:sz w:val="22"/>
+          <w:szCs w:val="22"/>
+        </w:rPr>
+      </w:pPr>
     </w:p>
     <w:p>
       <w:pPr>
@@ -1725,6 +2270,233 @@
           <w:szCs w:val="20"/>
         </w:rPr>
       </w:pPr>
+    </w:p>
+    <w:p>
+      <w:pPr>
+        <w:rPr>
+          <w:rFonts w:ascii="Arial" w:hAnsi="Arial" w:cs="Arial"/>
+          <w:sz w:val="20"/>
+          <w:szCs w:val="20"/>
+        </w:rPr>
+      </w:pPr>
+    </w:p>
+    <w:p>
+      <w:pPr>
+        <w:rPr>
+          <w:rFonts w:ascii="Arial" w:hAnsi="Arial" w:cs="Arial"/>
+          <w:sz w:val="20"/>
+          <w:szCs w:val="20"/>
+        </w:rPr>
+      </w:pPr>
+    </w:p>
+    <w:p>
+      <w:pPr>
+        <w:rPr>
+          <w:rFonts w:ascii="Arial" w:hAnsi="Arial" w:cs="Arial"/>
+          <w:sz w:val="20"/>
+          <w:szCs w:val="20"/>
+        </w:rPr>
+      </w:pPr>
+    </w:p>
+    <w:p>
+      <w:pPr>
+        <w:rPr>
+          <w:rFonts w:ascii="Arial" w:hAnsi="Arial" w:cs="Arial"/>
+          <w:sz w:val="20"/>
+          <w:szCs w:val="20"/>
+        </w:rPr>
+      </w:pPr>
+    </w:p>
+    <w:p>
+      <w:pPr>
+        <w:rPr>
+          <w:rFonts w:ascii="Arial" w:hAnsi="Arial" w:cs="Arial"/>
+          <w:sz w:val="20"/>
+          <w:szCs w:val="20"/>
+        </w:rPr>
+      </w:pPr>
+    </w:p>
+    <w:p>
+      <w:pPr>
+        <w:rPr>
+          <w:rFonts w:ascii="Arial" w:hAnsi="Arial" w:cs="Arial"/>
+          <w:sz w:val="20"/>
+          <w:szCs w:val="20"/>
+        </w:rPr>
+      </w:pPr>
+    </w:p>
+    <w:p>
+      <w:pPr>
+        <w:rPr>
+          <w:rFonts w:ascii="Arial" w:hAnsi="Arial" w:cs="Arial"/>
+          <w:sz w:val="20"/>
+          <w:szCs w:val="20"/>
+        </w:rPr>
+      </w:pPr>
+    </w:p>
+    <w:p>
+      <w:pPr>
+        <w:rPr>
+          <w:rFonts w:ascii="Arial" w:hAnsi="Arial" w:cs="Arial"/>
+          <w:sz w:val="20"/>
+          <w:szCs w:val="20"/>
+        </w:rPr>
+      </w:pPr>
+    </w:p>
+    <w:p>
+      <w:pPr>
+        <w:rPr>
+          <w:rFonts w:ascii="Arial" w:hAnsi="Arial" w:cs="Arial"/>
+          <w:sz w:val="20"/>
+          <w:szCs w:val="20"/>
+        </w:rPr>
+      </w:pPr>
+    </w:p>
+    <w:p>
+      <w:pPr>
+        <w:rPr>
+          <w:rFonts w:ascii="Arial" w:hAnsi="Arial" w:cs="Arial"/>
+          <w:sz w:val="20"/>
+          <w:szCs w:val="20"/>
+        </w:rPr>
+      </w:pPr>
+    </w:p>
+    <w:p>
+      <w:pPr>
+        <w:rPr>
+          <w:rFonts w:ascii="Arial" w:hAnsi="Arial" w:cs="Arial"/>
+          <w:sz w:val="20"/>
+          <w:szCs w:val="20"/>
+        </w:rPr>
+      </w:pPr>
+    </w:p>
+    <w:p>
+      <w:pPr>
+        <w:rPr>
+          <w:rFonts w:ascii="Arial" w:hAnsi="Arial" w:cs="Arial"/>
+          <w:sz w:val="20"/>
+          <w:szCs w:val="20"/>
+        </w:rPr>
+      </w:pPr>
+    </w:p>
+    <w:p>
+      <w:pPr>
+        <w:rPr>
+          <w:rFonts w:ascii="Arial" w:hAnsi="Arial" w:cs="Arial"/>
+          <w:sz w:val="20"/>
+          <w:szCs w:val="20"/>
+        </w:rPr>
+      </w:pPr>
+    </w:p>
+    <w:p>
+      <w:pPr>
+        <w:rPr>
+          <w:rFonts w:ascii="Arial" w:hAnsi="Arial" w:cs="Arial"/>
+          <w:sz w:val="20"/>
+          <w:szCs w:val="20"/>
+        </w:rPr>
+      </w:pPr>
+    </w:p>
+    <w:p>
+      <w:pPr>
+        <w:rPr>
+          <w:rFonts w:ascii="Arial" w:hAnsi="Arial" w:cs="Arial"/>
+          <w:sz w:val="20"/>
+          <w:szCs w:val="20"/>
+        </w:rPr>
+      </w:pPr>
+    </w:p>
+    <w:p>
+      <w:pPr>
+        <w:rPr>
+          <w:rFonts w:ascii="Arial" w:hAnsi="Arial" w:cs="Arial"/>
+          <w:sz w:val="20"/>
+          <w:szCs w:val="20"/>
+        </w:rPr>
+      </w:pPr>
+    </w:p>
+    <w:p>
+      <w:pPr>
+        <w:rPr>
+          <w:rFonts w:ascii="Arial" w:hAnsi="Arial" w:cs="Arial"/>
+          <w:sz w:val="20"/>
+          <w:szCs w:val="20"/>
+        </w:rPr>
+      </w:pPr>
+    </w:p>
+    <w:p>
+      <w:pPr>
+        <w:rPr>
+          <w:rFonts w:ascii="Arial" w:hAnsi="Arial" w:cs="Arial"/>
+          <w:sz w:val="20"/>
+          <w:szCs w:val="20"/>
+        </w:rPr>
+      </w:pPr>
+    </w:p>
+    <w:p>
+      <w:pPr>
+        <w:rPr>
+          <w:rFonts w:ascii="Arial" w:hAnsi="Arial" w:cs="Arial"/>
+          <w:sz w:val="20"/>
+          <w:szCs w:val="20"/>
+        </w:rPr>
+      </w:pPr>
+    </w:p>
+    <w:p>
+      <w:pPr>
+        <w:rPr>
+          <w:rFonts w:ascii="Arial" w:hAnsi="Arial" w:cs="Arial"/>
+          <w:sz w:val="20"/>
+          <w:szCs w:val="20"/>
+        </w:rPr>
+      </w:pPr>
+    </w:p>
+    <w:p>
+      <w:pPr>
+        <w:rPr>
+          <w:rFonts w:ascii="Arial" w:hAnsi="Arial" w:cs="Arial"/>
+          <w:sz w:val="20"/>
+          <w:szCs w:val="20"/>
+        </w:rPr>
+      </w:pPr>
+    </w:p>
+    <w:p>
+      <w:pPr>
+        <w:rPr>
+          <w:rFonts w:ascii="Arial" w:hAnsi="Arial" w:cs="Arial"/>
+          <w:sz w:val="20"/>
+          <w:szCs w:val="20"/>
+        </w:rPr>
+      </w:pPr>
+    </w:p>
+    <w:p>
+      <w:pPr>
+        <w:rPr>
+          <w:rFonts w:ascii="Arial" w:hAnsi="Arial" w:cs="Arial"/>
+          <w:sz w:val="20"/>
+          <w:szCs w:val="20"/>
+        </w:rPr>
+      </w:pPr>
+      <w:proofErr w:type="spellStart"/>
+      <w:proofErr w:type="gramStart"/>
+      <w:r>
+        <w:rPr>
+          <w:rFonts w:ascii="Arial" w:hAnsi="Arial" w:cs="Arial"/>
+          <w:sz w:val="22"/>
+          <w:szCs w:val="22"/>
+        </w:rPr>
+        <w:t>dh</w:t>
+      </w:r>
+      <w:proofErr w:type="spellEnd"/>
+      <w:proofErr w:type="gramEnd"/>
+      <w:r>
+        <w:rPr>
+          <w:rFonts w:ascii="Arial" w:hAnsi="Arial" w:cs="Arial"/>
+          <w:sz w:val="22"/>
+          <w:szCs w:val="22"/>
+        </w:rPr>
+        <w:t>: día hábil,  los sábados se cuentan como medio día, el domingo es inhábil</w:t>
+      </w:r>
     </w:p>
     <w:sectPr>
       <w:headerReference w:type="default" r:id="rId9"/>
@@ -5016,7 +5788,7 @@
 </file>
 
 <file path=customXml/itemProps1.xml><?xml version="1.0" encoding="utf-8"?>
-<ds:datastoreItem xmlns:ds="http://schemas.openxmlformats.org/officeDocument/2006/customXml" ds:itemID="{0800F397-BE16-4C87-A0A3-85A4E860ADA9}">
+<ds:datastoreItem xmlns:ds="http://schemas.openxmlformats.org/officeDocument/2006/customXml" ds:itemID="{810B2158-98C2-4D71-9682-3CDC4E00421D}">
   <ds:schemaRefs>
     <ds:schemaRef ds:uri="http://schemas.openxmlformats.org/officeDocument/2006/bibliography"/>
   </ds:schemaRefs>

</xml_diff>